<commit_message>
CRUD operations should be done now. Might need slight modifications. Will conduct full testing soon but first want to right up my plan of attack for it
</commit_message>
<xml_diff>
--- a/Reci-Please Group report.docx
+++ b/Reci-Please Group report.docx
@@ -53,16 +53,7 @@
     </w:p>
     <w:p>
       <w:r>
-        <w:t>Michael Anderson</w:t>
-      </w:r>
-      <w:r>
-        <w:t xml:space="preserve"> – z</w:t>
-      </w:r>
-      <w:r>
-        <w:t>5349512</w:t>
-      </w:r>
-      <w:r>
-        <w:t>@ad.unsw.edu.au</w:t>
+        <w:t>Michael Anderson – z5349512@ad.unsw.edu.au</w:t>
       </w:r>
     </w:p>
     <w:p/>
@@ -163,31 +154,65 @@
         <w:t>GitHub Repository</w:t>
       </w:r>
     </w:p>
+    <w:p>
+      <w:r>
+        <w:t xml:space="preserve">Throughout this assignment both members of the group have obtained a drastic improvement in their ability to utilise </w:t>
+      </w:r>
+      <w:r>
+        <w:t>GitHub</w:t>
+      </w:r>
+      <w:r>
+        <w:t xml:space="preserve">. Prior to this assignment we have both not been proficient in its ability to assist in the maintenance of a project. </w:t>
+      </w:r>
+      <w:proofErr w:type="gramStart"/>
+      <w:r>
+        <w:t>However;</w:t>
+      </w:r>
+      <w:proofErr w:type="gramEnd"/>
+      <w:r>
+        <w:t xml:space="preserve"> we have begun to utilise it to it’s strengths and now are happy with how GitHub is used.</w:t>
+      </w:r>
+    </w:p>
+    <w:p>
+      <w:r>
+        <w:t>You can access our repository through the following link:</w:t>
+      </w:r>
+    </w:p>
+    <w:p>
+      <w:r>
+        <w:t>https://github.com/zac-ari/Reci-please.git</w:t>
+      </w:r>
+    </w:p>
     <w:p/>
     <w:p>
-      <w:r>
-        <w:t>Link to the GitHub repository</w:t>
-      </w:r>
-    </w:p>
-    <w:p>
       <w:pPr>
         <w:pStyle w:val="Heading1"/>
       </w:pPr>
       <w:r>
+        <w:lastRenderedPageBreak/>
         <w:t>Readme file information:</w:t>
       </w:r>
     </w:p>
     <w:p>
+      <w:pPr>
+        <w:pStyle w:val="Heading2"/>
+      </w:pPr>
       <w:r>
         <w:t>Team members (including their email addresses)</w:t>
       </w:r>
     </w:p>
     <w:p>
+      <w:pPr>
+        <w:pStyle w:val="Heading2"/>
+      </w:pPr>
       <w:r>
         <w:t>Project description</w:t>
       </w:r>
     </w:p>
     <w:p>
+      <w:pPr>
+        <w:pStyle w:val="Heading2"/>
+      </w:pPr>
       <w:r>
         <w:t>Running the project instructions</w:t>
       </w:r>
@@ -202,6 +227,9 @@
     </w:p>
     <w:p/>
     <w:p>
+      <w:pPr>
+        <w:pStyle w:val="Heading2"/>
+      </w:pPr>
       <w:r>
         <w:t xml:space="preserve">Instructions on how the course convenors can clone and run the application </w:t>
       </w:r>
@@ -221,11 +249,17 @@
     </w:p>
     <w:p/>
     <w:p>
+      <w:pPr>
+        <w:pStyle w:val="Heading2"/>
+      </w:pPr>
       <w:r>
         <w:t>Explanation of the process of functional and security testing</w:t>
       </w:r>
     </w:p>
     <w:p>
+      <w:pPr>
+        <w:pStyle w:val="Heading2"/>
+      </w:pPr>
       <w:r>
         <w:t xml:space="preserve">Testing APIs using </w:t>
       </w:r>
@@ -237,9 +271,171 @@
     </w:p>
     <w:p>
       <w:r>
+        <w:t>Refer annex A for the testing documentation.</w:t>
+      </w:r>
+    </w:p>
+    <w:p>
+      <w:pPr>
+        <w:pStyle w:val="Heading2"/>
+      </w:pPr>
+      <w:r>
         <w:t>Screenshots as evidence of successful testing</w:t>
       </w:r>
     </w:p>
+    <w:p/>
+    <w:p>
+      <w:r>
+        <w:br w:type="page"/>
+      </w:r>
+    </w:p>
+    <w:p>
+      <w:pPr>
+        <w:rPr>
+          <w:b/>
+          <w:bCs/>
+        </w:rPr>
+      </w:pPr>
+      <w:r>
+        <w:rPr>
+          <w:b/>
+          <w:bCs/>
+        </w:rPr>
+        <w:lastRenderedPageBreak/>
+        <w:t>Annex A – Testing</w:t>
+      </w:r>
+    </w:p>
+    <w:p>
+      <w:r>
+        <w:t xml:space="preserve">We conducted our testing in a phase approach utilising Postman – These phases where create, read, update, and delete. </w:t>
+      </w:r>
+    </w:p>
+    <w:p>
+      <w:r>
+        <w:t xml:space="preserve">Phase one </w:t>
+      </w:r>
+    </w:p>
+    <w:p>
+      <w:r>
+        <w:t xml:space="preserve">To begin with I ensured that all data was </w:t>
+      </w:r>
+      <w:r>
+        <w:t xml:space="preserve">removed from the database, as can be seen </w:t>
+      </w:r>
+      <w:r>
+        <w:t xml:space="preserve">through </w:t>
+      </w:r>
+      <w:proofErr w:type="spellStart"/>
+      <w:r>
+        <w:t>Laragon</w:t>
+      </w:r>
+      <w:proofErr w:type="spellEnd"/>
+      <w:r>
+        <w:t xml:space="preserve"> </w:t>
+      </w:r>
+      <w:r>
+        <w:t>in figure 1</w:t>
+      </w:r>
+      <w:r>
+        <w:t>. Additionally 2 shows a Postman search whilst the tables are empty</w:t>
+      </w:r>
+      <w:r>
+        <w:t xml:space="preserve">. Once this was </w:t>
+      </w:r>
+      <w:proofErr w:type="gramStart"/>
+      <w:r>
+        <w:t>established</w:t>
+      </w:r>
+      <w:proofErr w:type="gramEnd"/>
+      <w:r>
+        <w:t xml:space="preserve"> we then conducted several creates with basic and self-explanatory data for the inputs. *Note* at this point we are not doing edge testing, merely functionality and error handling. Figure </w:t>
+      </w:r>
+      <w:r>
+        <w:t>3</w:t>
+      </w:r>
+      <w:r>
+        <w:t xml:space="preserve"> shows all three databases conducting a successful </w:t>
+      </w:r>
+      <w:r>
+        <w:t xml:space="preserve">create through </w:t>
+      </w:r>
+      <w:proofErr w:type="gramStart"/>
+      <w:r>
+        <w:t>postman</w:t>
+      </w:r>
+      <w:proofErr w:type="gramEnd"/>
+    </w:p>
+    <w:p>
+      <w:pPr>
+        <w:keepNext/>
+      </w:pPr>
+      <w:r>
+        <w:drawing>
+          <wp:inline distT="0" distB="0" distL="0" distR="0" wp14:anchorId="5A07E47D" wp14:editId="4A924AEB">
+            <wp:extent cx="5731510" cy="1664335"/>
+            <wp:effectExtent l="0" t="0" r="2540" b="0"/>
+            <wp:docPr id="1027667500" name="Picture 1"/>
+            <wp:cNvGraphicFramePr>
+              <a:graphicFrameLocks xmlns:a="http://schemas.openxmlformats.org/drawingml/2006/main" noChangeAspect="1"/>
+            </wp:cNvGraphicFramePr>
+            <a:graphic xmlns:a="http://schemas.openxmlformats.org/drawingml/2006/main">
+              <a:graphicData uri="http://schemas.openxmlformats.org/drawingml/2006/picture">
+                <pic:pic xmlns:pic="http://schemas.openxmlformats.org/drawingml/2006/picture">
+                  <pic:nvPicPr>
+                    <pic:cNvPr id="1027667500" name=""/>
+                    <pic:cNvPicPr/>
+                  </pic:nvPicPr>
+                  <pic:blipFill>
+                    <a:blip r:embed="rId5"/>
+                    <a:stretch>
+                      <a:fillRect/>
+                    </a:stretch>
+                  </pic:blipFill>
+                  <pic:spPr>
+                    <a:xfrm>
+                      <a:off x="0" y="0"/>
+                      <a:ext cx="5731510" cy="1664335"/>
+                    </a:xfrm>
+                    <a:prstGeom prst="rect">
+                      <a:avLst/>
+                    </a:prstGeom>
+                  </pic:spPr>
+                </pic:pic>
+              </a:graphicData>
+            </a:graphic>
+          </wp:inline>
+        </w:drawing>
+      </w:r>
+    </w:p>
+    <w:p>
+      <w:pPr>
+        <w:pStyle w:val="Caption"/>
+      </w:pPr>
+      <w:r>
+        <w:t xml:space="preserve">Figure </w:t>
+      </w:r>
+      <w:r>
+        <w:fldChar w:fldCharType="begin"/>
+      </w:r>
+      <w:r>
+        <w:instrText xml:space="preserve"> SEQ Figure \* ARABIC </w:instrText>
+      </w:r>
+      <w:r>
+        <w:fldChar w:fldCharType="separate"/>
+      </w:r>
+      <w:r>
+        <w:rPr>
+          <w:noProof/>
+        </w:rPr>
+        <w:t>1</w:t>
+      </w:r>
+      <w:r>
+        <w:fldChar w:fldCharType="end"/>
+      </w:r>
+      <w:r>
+        <w:t>:Empty tables</w:t>
+      </w:r>
+    </w:p>
+    <w:p/>
     <w:sectPr>
       <w:pgSz w:w="11906" w:h="16838"/>
       <w:pgMar w:top="1440" w:right="1440" w:bottom="1440" w:left="1440" w:header="708" w:footer="708" w:gutter="0"/>
@@ -255,12 +451,10 @@
   <w:docDefaults>
     <w:rPrDefault>
       <w:rPr>
-        <w:rFonts w:asciiTheme="minorHAnsi" w:eastAsiaTheme="minorHAnsi" w:hAnsiTheme="minorHAnsi" w:cstheme="minorBidi"/>
-        <w:kern w:val="2"/>
+        <w:rFonts w:asciiTheme="minorHAnsi" w:eastAsiaTheme="minorEastAsia" w:hAnsiTheme="minorHAnsi" w:cstheme="minorBidi"/>
         <w:sz w:val="22"/>
         <w:szCs w:val="22"/>
         <w:lang w:val="en-AU" w:eastAsia="en-US" w:bidi="ar-SA"/>
-        <w14:ligatures w14:val="standardContextual"/>
       </w:rPr>
     </w:rPrDefault>
     <w:pPrDefault>
@@ -650,6 +844,7 @@
   <w:style w:type="paragraph" w:default="1" w:styleId="Normal">
     <w:name w:val="Normal"/>
     <w:qFormat/>
+    <w:rsid w:val="00921990"/>
   </w:style>
   <w:style w:type="paragraph" w:styleId="Heading1">
     <w:name w:val="heading 1"/>
@@ -658,18 +853,203 @@
     <w:link w:val="Heading1Char"/>
     <w:uiPriority w:val="9"/>
     <w:qFormat/>
-    <w:rsid w:val="00817242"/>
+    <w:rsid w:val="00921990"/>
     <w:pPr>
       <w:keepNext/>
       <w:keepLines/>
-      <w:spacing w:before="240" w:after="0"/>
+      <w:spacing w:before="400" w:after="40" w:line="240" w:lineRule="auto"/>
       <w:outlineLvl w:val="0"/>
+    </w:pPr>
+    <w:rPr>
+      <w:rFonts w:asciiTheme="majorHAnsi" w:eastAsiaTheme="majorEastAsia" w:hAnsiTheme="majorHAnsi" w:cstheme="majorBidi"/>
+      <w:color w:val="1F3864" w:themeColor="accent1" w:themeShade="80"/>
+      <w:sz w:val="36"/>
+      <w:szCs w:val="36"/>
+    </w:rPr>
+  </w:style>
+  <w:style w:type="paragraph" w:styleId="Heading2">
+    <w:name w:val="heading 2"/>
+    <w:basedOn w:val="Normal"/>
+    <w:next w:val="Normal"/>
+    <w:link w:val="Heading2Char"/>
+    <w:uiPriority w:val="9"/>
+    <w:unhideWhenUsed/>
+    <w:qFormat/>
+    <w:rsid w:val="00921990"/>
+    <w:pPr>
+      <w:keepNext/>
+      <w:keepLines/>
+      <w:spacing w:before="40" w:after="0" w:line="240" w:lineRule="auto"/>
+      <w:outlineLvl w:val="1"/>
     </w:pPr>
     <w:rPr>
       <w:rFonts w:asciiTheme="majorHAnsi" w:eastAsiaTheme="majorEastAsia" w:hAnsiTheme="majorHAnsi" w:cstheme="majorBidi"/>
       <w:color w:val="2F5496" w:themeColor="accent1" w:themeShade="BF"/>
       <w:sz w:val="32"/>
       <w:szCs w:val="32"/>
+    </w:rPr>
+  </w:style>
+  <w:style w:type="paragraph" w:styleId="Heading3">
+    <w:name w:val="heading 3"/>
+    <w:basedOn w:val="Normal"/>
+    <w:next w:val="Normal"/>
+    <w:link w:val="Heading3Char"/>
+    <w:uiPriority w:val="9"/>
+    <w:semiHidden/>
+    <w:unhideWhenUsed/>
+    <w:qFormat/>
+    <w:rsid w:val="00921990"/>
+    <w:pPr>
+      <w:keepNext/>
+      <w:keepLines/>
+      <w:spacing w:before="40" w:after="0" w:line="240" w:lineRule="auto"/>
+      <w:outlineLvl w:val="2"/>
+    </w:pPr>
+    <w:rPr>
+      <w:rFonts w:asciiTheme="majorHAnsi" w:eastAsiaTheme="majorEastAsia" w:hAnsiTheme="majorHAnsi" w:cstheme="majorBidi"/>
+      <w:color w:val="2F5496" w:themeColor="accent1" w:themeShade="BF"/>
+      <w:sz w:val="28"/>
+      <w:szCs w:val="28"/>
+    </w:rPr>
+  </w:style>
+  <w:style w:type="paragraph" w:styleId="Heading4">
+    <w:name w:val="heading 4"/>
+    <w:basedOn w:val="Normal"/>
+    <w:next w:val="Normal"/>
+    <w:link w:val="Heading4Char"/>
+    <w:uiPriority w:val="9"/>
+    <w:semiHidden/>
+    <w:unhideWhenUsed/>
+    <w:qFormat/>
+    <w:rsid w:val="00921990"/>
+    <w:pPr>
+      <w:keepNext/>
+      <w:keepLines/>
+      <w:spacing w:before="40" w:after="0"/>
+      <w:outlineLvl w:val="3"/>
+    </w:pPr>
+    <w:rPr>
+      <w:rFonts w:asciiTheme="majorHAnsi" w:eastAsiaTheme="majorEastAsia" w:hAnsiTheme="majorHAnsi" w:cstheme="majorBidi"/>
+      <w:color w:val="2F5496" w:themeColor="accent1" w:themeShade="BF"/>
+      <w:sz w:val="24"/>
+      <w:szCs w:val="24"/>
+    </w:rPr>
+  </w:style>
+  <w:style w:type="paragraph" w:styleId="Heading5">
+    <w:name w:val="heading 5"/>
+    <w:basedOn w:val="Normal"/>
+    <w:next w:val="Normal"/>
+    <w:link w:val="Heading5Char"/>
+    <w:uiPriority w:val="9"/>
+    <w:semiHidden/>
+    <w:unhideWhenUsed/>
+    <w:qFormat/>
+    <w:rsid w:val="00921990"/>
+    <w:pPr>
+      <w:keepNext/>
+      <w:keepLines/>
+      <w:spacing w:before="40" w:after="0"/>
+      <w:outlineLvl w:val="4"/>
+    </w:pPr>
+    <w:rPr>
+      <w:rFonts w:asciiTheme="majorHAnsi" w:eastAsiaTheme="majorEastAsia" w:hAnsiTheme="majorHAnsi" w:cstheme="majorBidi"/>
+      <w:caps/>
+      <w:color w:val="2F5496" w:themeColor="accent1" w:themeShade="BF"/>
+    </w:rPr>
+  </w:style>
+  <w:style w:type="paragraph" w:styleId="Heading6">
+    <w:name w:val="heading 6"/>
+    <w:basedOn w:val="Normal"/>
+    <w:next w:val="Normal"/>
+    <w:link w:val="Heading6Char"/>
+    <w:uiPriority w:val="9"/>
+    <w:semiHidden/>
+    <w:unhideWhenUsed/>
+    <w:qFormat/>
+    <w:rsid w:val="00921990"/>
+    <w:pPr>
+      <w:keepNext/>
+      <w:keepLines/>
+      <w:spacing w:before="40" w:after="0"/>
+      <w:outlineLvl w:val="5"/>
+    </w:pPr>
+    <w:rPr>
+      <w:rFonts w:asciiTheme="majorHAnsi" w:eastAsiaTheme="majorEastAsia" w:hAnsiTheme="majorHAnsi" w:cstheme="majorBidi"/>
+      <w:i/>
+      <w:iCs/>
+      <w:caps/>
+      <w:color w:val="1F3864" w:themeColor="accent1" w:themeShade="80"/>
+    </w:rPr>
+  </w:style>
+  <w:style w:type="paragraph" w:styleId="Heading7">
+    <w:name w:val="heading 7"/>
+    <w:basedOn w:val="Normal"/>
+    <w:next w:val="Normal"/>
+    <w:link w:val="Heading7Char"/>
+    <w:uiPriority w:val="9"/>
+    <w:semiHidden/>
+    <w:unhideWhenUsed/>
+    <w:qFormat/>
+    <w:rsid w:val="00921990"/>
+    <w:pPr>
+      <w:keepNext/>
+      <w:keepLines/>
+      <w:spacing w:before="40" w:after="0"/>
+      <w:outlineLvl w:val="6"/>
+    </w:pPr>
+    <w:rPr>
+      <w:rFonts w:asciiTheme="majorHAnsi" w:eastAsiaTheme="majorEastAsia" w:hAnsiTheme="majorHAnsi" w:cstheme="majorBidi"/>
+      <w:b/>
+      <w:bCs/>
+      <w:color w:val="1F3864" w:themeColor="accent1" w:themeShade="80"/>
+    </w:rPr>
+  </w:style>
+  <w:style w:type="paragraph" w:styleId="Heading8">
+    <w:name w:val="heading 8"/>
+    <w:basedOn w:val="Normal"/>
+    <w:next w:val="Normal"/>
+    <w:link w:val="Heading8Char"/>
+    <w:uiPriority w:val="9"/>
+    <w:semiHidden/>
+    <w:unhideWhenUsed/>
+    <w:qFormat/>
+    <w:rsid w:val="00921990"/>
+    <w:pPr>
+      <w:keepNext/>
+      <w:keepLines/>
+      <w:spacing w:before="40" w:after="0"/>
+      <w:outlineLvl w:val="7"/>
+    </w:pPr>
+    <w:rPr>
+      <w:rFonts w:asciiTheme="majorHAnsi" w:eastAsiaTheme="majorEastAsia" w:hAnsiTheme="majorHAnsi" w:cstheme="majorBidi"/>
+      <w:b/>
+      <w:bCs/>
+      <w:i/>
+      <w:iCs/>
+      <w:color w:val="1F3864" w:themeColor="accent1" w:themeShade="80"/>
+    </w:rPr>
+  </w:style>
+  <w:style w:type="paragraph" w:styleId="Heading9">
+    <w:name w:val="heading 9"/>
+    <w:basedOn w:val="Normal"/>
+    <w:next w:val="Normal"/>
+    <w:link w:val="Heading9Char"/>
+    <w:uiPriority w:val="9"/>
+    <w:semiHidden/>
+    <w:unhideWhenUsed/>
+    <w:qFormat/>
+    <w:rsid w:val="00921990"/>
+    <w:pPr>
+      <w:keepNext/>
+      <w:keepLines/>
+      <w:spacing w:before="40" w:after="0"/>
+      <w:outlineLvl w:val="8"/>
+    </w:pPr>
+    <w:rPr>
+      <w:rFonts w:asciiTheme="majorHAnsi" w:eastAsiaTheme="majorEastAsia" w:hAnsiTheme="majorHAnsi" w:cstheme="majorBidi"/>
+      <w:i/>
+      <w:iCs/>
+      <w:color w:val="1F3864" w:themeColor="accent1" w:themeShade="80"/>
     </w:rPr>
   </w:style>
   <w:style w:type="character" w:default="1" w:styleId="DefaultParagraphFont">
@@ -704,12 +1084,12 @@
     <w:basedOn w:val="DefaultParagraphFont"/>
     <w:link w:val="Heading1"/>
     <w:uiPriority w:val="9"/>
-    <w:rsid w:val="00817242"/>
-    <w:rPr>
-      <w:rFonts w:asciiTheme="majorHAnsi" w:eastAsiaTheme="majorEastAsia" w:hAnsiTheme="majorHAnsi" w:cstheme="majorBidi"/>
-      <w:color w:val="2F5496" w:themeColor="accent1" w:themeShade="BF"/>
-      <w:sz w:val="32"/>
-      <w:szCs w:val="32"/>
+    <w:rsid w:val="00921990"/>
+    <w:rPr>
+      <w:rFonts w:asciiTheme="majorHAnsi" w:eastAsiaTheme="majorEastAsia" w:hAnsiTheme="majorHAnsi" w:cstheme="majorBidi"/>
+      <w:color w:val="1F3864" w:themeColor="accent1" w:themeShade="80"/>
+      <w:sz w:val="36"/>
+      <w:szCs w:val="36"/>
     </w:rPr>
   </w:style>
   <w:style w:type="paragraph" w:styleId="Title">
@@ -719,32 +1099,392 @@
     <w:link w:val="TitleChar"/>
     <w:uiPriority w:val="10"/>
     <w:qFormat/>
-    <w:rsid w:val="00817242"/>
+    <w:rsid w:val="00921990"/>
+    <w:pPr>
+      <w:spacing w:after="0" w:line="204" w:lineRule="auto"/>
+      <w:contextualSpacing/>
+    </w:pPr>
+    <w:rPr>
+      <w:rFonts w:asciiTheme="majorHAnsi" w:eastAsiaTheme="majorEastAsia" w:hAnsiTheme="majorHAnsi" w:cstheme="majorBidi"/>
+      <w:caps/>
+      <w:color w:val="44546A" w:themeColor="text2"/>
+      <w:spacing w:val="-15"/>
+      <w:sz w:val="72"/>
+      <w:szCs w:val="72"/>
+    </w:rPr>
+  </w:style>
+  <w:style w:type="character" w:customStyle="1" w:styleId="TitleChar">
+    <w:name w:val="Title Char"/>
+    <w:basedOn w:val="DefaultParagraphFont"/>
+    <w:link w:val="Title"/>
+    <w:uiPriority w:val="10"/>
+    <w:rsid w:val="00921990"/>
+    <w:rPr>
+      <w:rFonts w:asciiTheme="majorHAnsi" w:eastAsiaTheme="majorEastAsia" w:hAnsiTheme="majorHAnsi" w:cstheme="majorBidi"/>
+      <w:caps/>
+      <w:color w:val="44546A" w:themeColor="text2"/>
+      <w:spacing w:val="-15"/>
+      <w:sz w:val="72"/>
+      <w:szCs w:val="72"/>
+    </w:rPr>
+  </w:style>
+  <w:style w:type="character" w:customStyle="1" w:styleId="Heading2Char">
+    <w:name w:val="Heading 2 Char"/>
+    <w:basedOn w:val="DefaultParagraphFont"/>
+    <w:link w:val="Heading2"/>
+    <w:uiPriority w:val="9"/>
+    <w:rsid w:val="00921990"/>
+    <w:rPr>
+      <w:rFonts w:asciiTheme="majorHAnsi" w:eastAsiaTheme="majorEastAsia" w:hAnsiTheme="majorHAnsi" w:cstheme="majorBidi"/>
+      <w:color w:val="2F5496" w:themeColor="accent1" w:themeShade="BF"/>
+      <w:sz w:val="32"/>
+      <w:szCs w:val="32"/>
+    </w:rPr>
+  </w:style>
+  <w:style w:type="character" w:customStyle="1" w:styleId="Heading3Char">
+    <w:name w:val="Heading 3 Char"/>
+    <w:basedOn w:val="DefaultParagraphFont"/>
+    <w:link w:val="Heading3"/>
+    <w:uiPriority w:val="9"/>
+    <w:semiHidden/>
+    <w:rsid w:val="00921990"/>
+    <w:rPr>
+      <w:rFonts w:asciiTheme="majorHAnsi" w:eastAsiaTheme="majorEastAsia" w:hAnsiTheme="majorHAnsi" w:cstheme="majorBidi"/>
+      <w:color w:val="2F5496" w:themeColor="accent1" w:themeShade="BF"/>
+      <w:sz w:val="28"/>
+      <w:szCs w:val="28"/>
+    </w:rPr>
+  </w:style>
+  <w:style w:type="character" w:customStyle="1" w:styleId="Heading4Char">
+    <w:name w:val="Heading 4 Char"/>
+    <w:basedOn w:val="DefaultParagraphFont"/>
+    <w:link w:val="Heading4"/>
+    <w:uiPriority w:val="9"/>
+    <w:semiHidden/>
+    <w:rsid w:val="00921990"/>
+    <w:rPr>
+      <w:rFonts w:asciiTheme="majorHAnsi" w:eastAsiaTheme="majorEastAsia" w:hAnsiTheme="majorHAnsi" w:cstheme="majorBidi"/>
+      <w:color w:val="2F5496" w:themeColor="accent1" w:themeShade="BF"/>
+      <w:sz w:val="24"/>
+      <w:szCs w:val="24"/>
+    </w:rPr>
+  </w:style>
+  <w:style w:type="character" w:customStyle="1" w:styleId="Heading5Char">
+    <w:name w:val="Heading 5 Char"/>
+    <w:basedOn w:val="DefaultParagraphFont"/>
+    <w:link w:val="Heading5"/>
+    <w:uiPriority w:val="9"/>
+    <w:semiHidden/>
+    <w:rsid w:val="00921990"/>
+    <w:rPr>
+      <w:rFonts w:asciiTheme="majorHAnsi" w:eastAsiaTheme="majorEastAsia" w:hAnsiTheme="majorHAnsi" w:cstheme="majorBidi"/>
+      <w:caps/>
+      <w:color w:val="2F5496" w:themeColor="accent1" w:themeShade="BF"/>
+    </w:rPr>
+  </w:style>
+  <w:style w:type="character" w:customStyle="1" w:styleId="Heading6Char">
+    <w:name w:val="Heading 6 Char"/>
+    <w:basedOn w:val="DefaultParagraphFont"/>
+    <w:link w:val="Heading6"/>
+    <w:uiPriority w:val="9"/>
+    <w:semiHidden/>
+    <w:rsid w:val="00921990"/>
+    <w:rPr>
+      <w:rFonts w:asciiTheme="majorHAnsi" w:eastAsiaTheme="majorEastAsia" w:hAnsiTheme="majorHAnsi" w:cstheme="majorBidi"/>
+      <w:i/>
+      <w:iCs/>
+      <w:caps/>
+      <w:color w:val="1F3864" w:themeColor="accent1" w:themeShade="80"/>
+    </w:rPr>
+  </w:style>
+  <w:style w:type="character" w:customStyle="1" w:styleId="Heading7Char">
+    <w:name w:val="Heading 7 Char"/>
+    <w:basedOn w:val="DefaultParagraphFont"/>
+    <w:link w:val="Heading7"/>
+    <w:uiPriority w:val="9"/>
+    <w:semiHidden/>
+    <w:rsid w:val="00921990"/>
+    <w:rPr>
+      <w:rFonts w:asciiTheme="majorHAnsi" w:eastAsiaTheme="majorEastAsia" w:hAnsiTheme="majorHAnsi" w:cstheme="majorBidi"/>
+      <w:b/>
+      <w:bCs/>
+      <w:color w:val="1F3864" w:themeColor="accent1" w:themeShade="80"/>
+    </w:rPr>
+  </w:style>
+  <w:style w:type="character" w:customStyle="1" w:styleId="Heading8Char">
+    <w:name w:val="Heading 8 Char"/>
+    <w:basedOn w:val="DefaultParagraphFont"/>
+    <w:link w:val="Heading8"/>
+    <w:uiPriority w:val="9"/>
+    <w:semiHidden/>
+    <w:rsid w:val="00921990"/>
+    <w:rPr>
+      <w:rFonts w:asciiTheme="majorHAnsi" w:eastAsiaTheme="majorEastAsia" w:hAnsiTheme="majorHAnsi" w:cstheme="majorBidi"/>
+      <w:b/>
+      <w:bCs/>
+      <w:i/>
+      <w:iCs/>
+      <w:color w:val="1F3864" w:themeColor="accent1" w:themeShade="80"/>
+    </w:rPr>
+  </w:style>
+  <w:style w:type="character" w:customStyle="1" w:styleId="Heading9Char">
+    <w:name w:val="Heading 9 Char"/>
+    <w:basedOn w:val="DefaultParagraphFont"/>
+    <w:link w:val="Heading9"/>
+    <w:uiPriority w:val="9"/>
+    <w:semiHidden/>
+    <w:rsid w:val="00921990"/>
+    <w:rPr>
+      <w:rFonts w:asciiTheme="majorHAnsi" w:eastAsiaTheme="majorEastAsia" w:hAnsiTheme="majorHAnsi" w:cstheme="majorBidi"/>
+      <w:i/>
+      <w:iCs/>
+      <w:color w:val="1F3864" w:themeColor="accent1" w:themeShade="80"/>
+    </w:rPr>
+  </w:style>
+  <w:style w:type="paragraph" w:styleId="Caption">
+    <w:name w:val="caption"/>
+    <w:basedOn w:val="Normal"/>
+    <w:next w:val="Normal"/>
+    <w:uiPriority w:val="35"/>
+    <w:unhideWhenUsed/>
+    <w:qFormat/>
+    <w:rsid w:val="00921990"/>
+    <w:pPr>
+      <w:spacing w:line="240" w:lineRule="auto"/>
+    </w:pPr>
+    <w:rPr>
+      <w:b/>
+      <w:bCs/>
+      <w:smallCaps/>
+      <w:color w:val="44546A" w:themeColor="text2"/>
+    </w:rPr>
+  </w:style>
+  <w:style w:type="paragraph" w:styleId="Subtitle">
+    <w:name w:val="Subtitle"/>
+    <w:basedOn w:val="Normal"/>
+    <w:next w:val="Normal"/>
+    <w:link w:val="SubtitleChar"/>
+    <w:uiPriority w:val="11"/>
+    <w:qFormat/>
+    <w:rsid w:val="00921990"/>
+    <w:pPr>
+      <w:numPr>
+        <w:ilvl w:val="1"/>
+      </w:numPr>
+      <w:spacing w:after="240" w:line="240" w:lineRule="auto"/>
+    </w:pPr>
+    <w:rPr>
+      <w:rFonts w:asciiTheme="majorHAnsi" w:eastAsiaTheme="majorEastAsia" w:hAnsiTheme="majorHAnsi" w:cstheme="majorBidi"/>
+      <w:color w:val="4472C4" w:themeColor="accent1"/>
+      <w:sz w:val="28"/>
+      <w:szCs w:val="28"/>
+    </w:rPr>
+  </w:style>
+  <w:style w:type="character" w:customStyle="1" w:styleId="SubtitleChar">
+    <w:name w:val="Subtitle Char"/>
+    <w:basedOn w:val="DefaultParagraphFont"/>
+    <w:link w:val="Subtitle"/>
+    <w:uiPriority w:val="11"/>
+    <w:rsid w:val="00921990"/>
+    <w:rPr>
+      <w:rFonts w:asciiTheme="majorHAnsi" w:eastAsiaTheme="majorEastAsia" w:hAnsiTheme="majorHAnsi" w:cstheme="majorBidi"/>
+      <w:color w:val="4472C4" w:themeColor="accent1"/>
+      <w:sz w:val="28"/>
+      <w:szCs w:val="28"/>
+    </w:rPr>
+  </w:style>
+  <w:style w:type="character" w:styleId="Strong">
+    <w:name w:val="Strong"/>
+    <w:basedOn w:val="DefaultParagraphFont"/>
+    <w:uiPriority w:val="22"/>
+    <w:qFormat/>
+    <w:rsid w:val="00921990"/>
+    <w:rPr>
+      <w:b/>
+      <w:bCs/>
+    </w:rPr>
+  </w:style>
+  <w:style w:type="character" w:styleId="Emphasis">
+    <w:name w:val="Emphasis"/>
+    <w:basedOn w:val="DefaultParagraphFont"/>
+    <w:uiPriority w:val="20"/>
+    <w:qFormat/>
+    <w:rsid w:val="00921990"/>
+    <w:rPr>
+      <w:i/>
+      <w:iCs/>
+    </w:rPr>
+  </w:style>
+  <w:style w:type="paragraph" w:styleId="NoSpacing">
+    <w:name w:val="No Spacing"/>
+    <w:uiPriority w:val="1"/>
+    <w:qFormat/>
+    <w:rsid w:val="00921990"/>
     <w:pPr>
       <w:spacing w:after="0" w:line="240" w:lineRule="auto"/>
-      <w:contextualSpacing/>
     </w:pPr>
-    <w:rPr>
-      <w:rFonts w:asciiTheme="majorHAnsi" w:eastAsiaTheme="majorEastAsia" w:hAnsiTheme="majorHAnsi" w:cstheme="majorBidi"/>
-      <w:spacing w:val="-10"/>
-      <w:kern w:val="28"/>
-      <w:sz w:val="56"/>
-      <w:szCs w:val="56"/>
-    </w:rPr>
-  </w:style>
-  <w:style w:type="character" w:customStyle="1" w:styleId="TitleChar">
-    <w:name w:val="Title Char"/>
-    <w:basedOn w:val="DefaultParagraphFont"/>
-    <w:link w:val="Title"/>
-    <w:uiPriority w:val="10"/>
-    <w:rsid w:val="00817242"/>
-    <w:rPr>
-      <w:rFonts w:asciiTheme="majorHAnsi" w:eastAsiaTheme="majorEastAsia" w:hAnsiTheme="majorHAnsi" w:cstheme="majorBidi"/>
-      <w:spacing w:val="-10"/>
-      <w:kern w:val="28"/>
-      <w:sz w:val="56"/>
-      <w:szCs w:val="56"/>
-    </w:rPr>
+  </w:style>
+  <w:style w:type="paragraph" w:styleId="Quote">
+    <w:name w:val="Quote"/>
+    <w:basedOn w:val="Normal"/>
+    <w:next w:val="Normal"/>
+    <w:link w:val="QuoteChar"/>
+    <w:uiPriority w:val="29"/>
+    <w:qFormat/>
+    <w:rsid w:val="00921990"/>
+    <w:pPr>
+      <w:spacing w:before="120" w:after="120"/>
+      <w:ind w:left="720"/>
+    </w:pPr>
+    <w:rPr>
+      <w:color w:val="44546A" w:themeColor="text2"/>
+      <w:sz w:val="24"/>
+      <w:szCs w:val="24"/>
+    </w:rPr>
+  </w:style>
+  <w:style w:type="character" w:customStyle="1" w:styleId="QuoteChar">
+    <w:name w:val="Quote Char"/>
+    <w:basedOn w:val="DefaultParagraphFont"/>
+    <w:link w:val="Quote"/>
+    <w:uiPriority w:val="29"/>
+    <w:rsid w:val="00921990"/>
+    <w:rPr>
+      <w:color w:val="44546A" w:themeColor="text2"/>
+      <w:sz w:val="24"/>
+      <w:szCs w:val="24"/>
+    </w:rPr>
+  </w:style>
+  <w:style w:type="paragraph" w:styleId="IntenseQuote">
+    <w:name w:val="Intense Quote"/>
+    <w:basedOn w:val="Normal"/>
+    <w:next w:val="Normal"/>
+    <w:link w:val="IntenseQuoteChar"/>
+    <w:uiPriority w:val="30"/>
+    <w:qFormat/>
+    <w:rsid w:val="00921990"/>
+    <w:pPr>
+      <w:spacing w:before="100" w:beforeAutospacing="1" w:after="240" w:line="240" w:lineRule="auto"/>
+      <w:ind w:left="720"/>
+      <w:jc w:val="center"/>
+    </w:pPr>
+    <w:rPr>
+      <w:rFonts w:asciiTheme="majorHAnsi" w:eastAsiaTheme="majorEastAsia" w:hAnsiTheme="majorHAnsi" w:cstheme="majorBidi"/>
+      <w:color w:val="44546A" w:themeColor="text2"/>
+      <w:spacing w:val="-6"/>
+      <w:sz w:val="32"/>
+      <w:szCs w:val="32"/>
+    </w:rPr>
+  </w:style>
+  <w:style w:type="character" w:customStyle="1" w:styleId="IntenseQuoteChar">
+    <w:name w:val="Intense Quote Char"/>
+    <w:basedOn w:val="DefaultParagraphFont"/>
+    <w:link w:val="IntenseQuote"/>
+    <w:uiPriority w:val="30"/>
+    <w:rsid w:val="00921990"/>
+    <w:rPr>
+      <w:rFonts w:asciiTheme="majorHAnsi" w:eastAsiaTheme="majorEastAsia" w:hAnsiTheme="majorHAnsi" w:cstheme="majorBidi"/>
+      <w:color w:val="44546A" w:themeColor="text2"/>
+      <w:spacing w:val="-6"/>
+      <w:sz w:val="32"/>
+      <w:szCs w:val="32"/>
+    </w:rPr>
+  </w:style>
+  <w:style w:type="character" w:styleId="SubtleEmphasis">
+    <w:name w:val="Subtle Emphasis"/>
+    <w:basedOn w:val="DefaultParagraphFont"/>
+    <w:uiPriority w:val="19"/>
+    <w:qFormat/>
+    <w:rsid w:val="00921990"/>
+    <w:rPr>
+      <w:i/>
+      <w:iCs/>
+      <w:color w:val="595959" w:themeColor="text1" w:themeTint="A6"/>
+    </w:rPr>
+  </w:style>
+  <w:style w:type="character" w:styleId="IntenseEmphasis">
+    <w:name w:val="Intense Emphasis"/>
+    <w:basedOn w:val="DefaultParagraphFont"/>
+    <w:uiPriority w:val="21"/>
+    <w:qFormat/>
+    <w:rsid w:val="00921990"/>
+    <w:rPr>
+      <w:b/>
+      <w:bCs/>
+      <w:i/>
+      <w:iCs/>
+    </w:rPr>
+  </w:style>
+  <w:style w:type="character" w:styleId="SubtleReference">
+    <w:name w:val="Subtle Reference"/>
+    <w:basedOn w:val="DefaultParagraphFont"/>
+    <w:uiPriority w:val="31"/>
+    <w:qFormat/>
+    <w:rsid w:val="00921990"/>
+    <w:rPr>
+      <w:smallCaps/>
+      <w:color w:val="595959" w:themeColor="text1" w:themeTint="A6"/>
+      <w:u w:val="none" w:color="7F7F7F" w:themeColor="text1" w:themeTint="80"/>
+      <w:bdr w:val="none" w:sz="0" w:space="0" w:color="auto"/>
+    </w:rPr>
+  </w:style>
+  <w:style w:type="character" w:styleId="IntenseReference">
+    <w:name w:val="Intense Reference"/>
+    <w:basedOn w:val="DefaultParagraphFont"/>
+    <w:uiPriority w:val="32"/>
+    <w:qFormat/>
+    <w:rsid w:val="00921990"/>
+    <w:rPr>
+      <w:b/>
+      <w:bCs/>
+      <w:smallCaps/>
+      <w:color w:val="44546A" w:themeColor="text2"/>
+      <w:u w:val="single"/>
+    </w:rPr>
+  </w:style>
+  <w:style w:type="character" w:styleId="BookTitle">
+    <w:name w:val="Book Title"/>
+    <w:basedOn w:val="DefaultParagraphFont"/>
+    <w:uiPriority w:val="33"/>
+    <w:qFormat/>
+    <w:rsid w:val="00921990"/>
+    <w:rPr>
+      <w:b/>
+      <w:bCs/>
+      <w:smallCaps/>
+      <w:spacing w:val="10"/>
+    </w:rPr>
+  </w:style>
+  <w:style w:type="paragraph" w:styleId="TOCHeading">
+    <w:name w:val="TOC Heading"/>
+    <w:basedOn w:val="Heading1"/>
+    <w:next w:val="Normal"/>
+    <w:uiPriority w:val="39"/>
+    <w:semiHidden/>
+    <w:unhideWhenUsed/>
+    <w:qFormat/>
+    <w:rsid w:val="00921990"/>
+    <w:pPr>
+      <w:outlineLvl w:val="9"/>
+    </w:pPr>
+  </w:style>
+  <w:style w:type="table" w:styleId="TableGrid">
+    <w:name w:val="Table Grid"/>
+    <w:basedOn w:val="TableNormal"/>
+    <w:uiPriority w:val="39"/>
+    <w:rsid w:val="00C543C9"/>
+    <w:pPr>
+      <w:spacing w:after="0" w:line="240" w:lineRule="auto"/>
+    </w:pPr>
+    <w:tblPr>
+      <w:tblBorders>
+        <w:top w:val="single" w:sz="4" w:space="0" w:color="auto"/>
+        <w:left w:val="single" w:sz="4" w:space="0" w:color="auto"/>
+        <w:bottom w:val="single" w:sz="4" w:space="0" w:color="auto"/>
+        <w:right w:val="single" w:sz="4" w:space="0" w:color="auto"/>
+        <w:insideH w:val="single" w:sz="4" w:space="0" w:color="auto"/>
+        <w:insideV w:val="single" w:sz="4" w:space="0" w:color="auto"/>
+      </w:tblBorders>
+    </w:tblPr>
   </w:style>
 </w:styles>
 </file>
@@ -1042,4 +1782,16 @@
     </a:ext>
   </a:extLst>
 </a:theme>
+</file>
+
+<file path=customXml/item1.xml><?xml version="1.0" encoding="utf-8"?>
+<b:Sources xmlns:b="http://schemas.openxmlformats.org/officeDocument/2006/bibliography" xmlns="http://schemas.openxmlformats.org/officeDocument/2006/bibliography" SelectedStyle="\CHICAGO.XSL" StyleName="Chicago" Version="16"/>
+</file>
+
+<file path=customXml/itemProps1.xml><?xml version="1.0" encoding="utf-8"?>
+<ds:datastoreItem xmlns:ds="http://schemas.openxmlformats.org/officeDocument/2006/customXml" ds:itemID="{ED517831-3E96-4E72-A131-C17A543AE7CA}">
+  <ds:schemaRefs>
+    <ds:schemaRef ds:uri="http://schemas.openxmlformats.org/officeDocument/2006/bibliography"/>
+  </ds:schemaRefs>
+</ds:datastoreItem>
 </file>
</xml_diff>